<commit_message>
Update Version Change Description Document to Reflect Version 2
</commit_message>
<xml_diff>
--- a/ECE 198 Version Change Description Document.docx
+++ b/ECE 198 Version Change Description Document.docx
@@ -98,9 +98,139 @@
     <w:p/>
     <w:p>
       <w:r>
-        <w:t xml:space="preserve">When the program would be run, there would be no error or suspicious behaviour, but when debugged, the sensor was not retrieving any values. We tried to research from other sources and use their code but we ran into the same issue of having no data being retrieved. </w:t>
+        <w:t xml:space="preserve">When the program would be run, there would be no error or suspicious behaviour, but when debugged, the sensor was not retrieving any values. We tried to research from other sources and use their </w:t>
+      </w:r>
+      <w:proofErr w:type="gramStart"/>
+      <w:r>
+        <w:t>code</w:t>
+      </w:r>
+      <w:proofErr w:type="gramEnd"/>
+      <w:r>
+        <w:t xml:space="preserve"> but we ran into the same issue of having no data being retrieved. </w:t>
       </w:r>
     </w:p>
+    <w:p/>
+    <w:p/>
+    <w:p/>
+    <w:p>
+      <w:pPr>
+        <w:rPr>
+          <w:b/>
+          <w:bCs/>
+          <w:u w:val="single"/>
+        </w:rPr>
+      </w:pPr>
+      <w:r>
+        <w:rPr>
+          <w:b/>
+          <w:bCs/>
+          <w:u w:val="single"/>
+        </w:rPr>
+        <w:lastRenderedPageBreak/>
+        <w:t xml:space="preserve">Version </w:t>
+      </w:r>
+      <w:r>
+        <w:rPr>
+          <w:b/>
+          <w:bCs/>
+          <w:u w:val="single"/>
+        </w:rPr>
+        <w:t>2</w:t>
+      </w:r>
+      <w:r>
+        <w:rPr>
+          <w:b/>
+          <w:bCs/>
+          <w:u w:val="single"/>
+        </w:rPr>
+        <w:t xml:space="preserve">.0: </w:t>
+      </w:r>
+    </w:p>
+    <w:p/>
+    <w:p>
+      <w:r>
+        <w:t xml:space="preserve">The </w:t>
+      </w:r>
+      <w:r>
+        <w:t>second</w:t>
+      </w:r>
+      <w:r>
+        <w:t xml:space="preserve"> version of our project included the implementation of our </w:t>
+      </w:r>
+      <w:r>
+        <w:t>DHT11</w:t>
+      </w:r>
+      <w:r>
+        <w:t xml:space="preserve"> sensor. </w:t>
+      </w:r>
+      <w:r>
+        <w:t xml:space="preserve">Similar to the implementation of the BMP180 Sensor, we originally used sample code filed from online video tutorials to determine whether the sensor was working as intended. </w:t>
+      </w:r>
+      <w:r>
+        <w:t xml:space="preserve">In our first commit to this version branch, we uploaded the </w:t>
+      </w:r>
+      <w:proofErr w:type="spellStart"/>
+      <w:r>
+        <w:t>main.c</w:t>
+      </w:r>
+      <w:proofErr w:type="spellEnd"/>
+      <w:r>
+        <w:t xml:space="preserve"> file where we included the function declarations and definitions as presented in the video. Once again, while there were no difficulties with running and debugging the code, the sensor was not retrieving data as we expected.  </w:t>
+      </w:r>
+    </w:p>
+    <w:p/>
+    <w:p>
+      <w:r>
+        <w:rPr>
+          <w:noProof/>
+        </w:rPr>
+        <w:drawing>
+          <wp:inline distT="0" distB="0" distL="0" distR="0" wp14:anchorId="7B307052" wp14:editId="6153A4AE">
+            <wp:extent cx="5943600" cy="4069080"/>
+            <wp:effectExtent l="0" t="0" r="0" b="0"/>
+            <wp:docPr id="2" name="Picture 2" descr="Diagram, schematic&#10;&#10;Description automatically generated"/>
+            <wp:cNvGraphicFramePr>
+              <a:graphicFrameLocks xmlns:a="http://schemas.openxmlformats.org/drawingml/2006/main" noChangeAspect="1"/>
+            </wp:cNvGraphicFramePr>
+            <a:graphic xmlns:a="http://schemas.openxmlformats.org/drawingml/2006/main">
+              <a:graphicData uri="http://schemas.openxmlformats.org/drawingml/2006/picture">
+                <pic:pic xmlns:pic="http://schemas.openxmlformats.org/drawingml/2006/picture">
+                  <pic:nvPicPr>
+                    <pic:cNvPr id="2" name="Picture 2" descr="Diagram, schematic&#10;&#10;Description automatically generated"/>
+                    <pic:cNvPicPr/>
+                  </pic:nvPicPr>
+                  <pic:blipFill>
+                    <a:blip r:embed="rId5" cstate="print">
+                      <a:extLst>
+                        <a:ext uri="{28A0092B-C50C-407E-A947-70E740481C1C}">
+                          <a14:useLocalDpi xmlns:a14="http://schemas.microsoft.com/office/drawing/2010/main" val="0"/>
+                        </a:ext>
+                      </a:extLst>
+                    </a:blip>
+                    <a:stretch>
+                      <a:fillRect/>
+                    </a:stretch>
+                  </pic:blipFill>
+                  <pic:spPr>
+                    <a:xfrm>
+                      <a:off x="0" y="0"/>
+                      <a:ext cx="5943600" cy="4069080"/>
+                    </a:xfrm>
+                    <a:prstGeom prst="rect">
+                      <a:avLst/>
+                    </a:prstGeom>
+                  </pic:spPr>
+                </pic:pic>
+              </a:graphicData>
+            </a:graphic>
+          </wp:inline>
+        </w:drawing>
+      </w:r>
+      <w:r>
+        <w:t xml:space="preserve"> </w:t>
+      </w:r>
+    </w:p>
+    <w:p/>
     <w:sectPr>
       <w:pgSz w:w="12240" w:h="15840"/>
       <w:pgMar w:top="1440" w:right="1440" w:bottom="1440" w:left="1440" w:header="708" w:footer="708" w:gutter="0"/>

</xml_diff>